<commit_message>
PPT for proposal done. CMMI done. Big-to-do updated. Fixed minor grammar issues in proposal.
</commit_message>
<xml_diff>
--- a/Proposal APS.docx
+++ b/Proposal APS.docx
@@ -1198,9 +1198,8 @@
           <w:sz w:val="22"/>
           <w:szCs w:val="22"/>
         </w:rPr>
-        <w:t xml:space="preserve">In Serbia, the movement of motor vehicles is extremely difficult due to the numerous holes on the roads, inadequate marking, road signs and poor lighting of individual sections. This greatly complicates the use of autopilot vehicles. The current technologies have been designed to recognize only quality and unimpaired signalling, so they have proved to be incompatible with such conditions on the roads of Serbia. The objective of the proposed project is to adapt autopilot software for roads in Serbia and implement it on vehicles imported from Korea (KIA, </w:t>
-      </w:r>
-      <w:bookmarkStart w:id="0" w:name="__DdeLink__2077_5640778"/>
+        <w:t xml:space="preserve">In Serbia, </w:t>
+      </w:r>
       <w:r>
         <w:rPr>
           <w:i/>
@@ -1208,27 +1207,48 @@
           <w:sz w:val="22"/>
           <w:szCs w:val="22"/>
         </w:rPr>
-        <w:t>Hyundai</w:t>
-      </w:r>
-      <w:r>
-        <w:rPr>
-          <w:sz w:val="22"/>
-          <w:szCs w:val="22"/>
-          <w:lang w:val="en-US" w:eastAsia="en-US"/>
-        </w:rPr>
-        <w:t xml:space="preserve">, </w:t>
-      </w:r>
+        <w:t>driving a</w:t>
+      </w:r>
+      <w:bookmarkStart w:id="0" w:name="_GoBack"/>
+      <w:bookmarkEnd w:id="0"/>
       <w:r>
         <w:rPr>
           <w:i/>
           <w:iCs/>
           <w:sz w:val="22"/>
           <w:szCs w:val="22"/>
+        </w:rPr>
+        <w:t xml:space="preserve"> motor vehicles is extremely difficult due to the numerous holes on the roads, inadequate marking, road signs and poor lighting of individual sections. This greatly complicates the use of autopilot vehicles. The current technologies have been designed to recognize only quality and unimpaired signalling, so they have proved to be incompatible with such conditions on the roads of Serbia. The objective of the proposed project is to adapt autopilot software for roads in Serbia and implement it on vehicles imported from Korea (KIA, </w:t>
+      </w:r>
+      <w:bookmarkStart w:id="1" w:name="__DdeLink__2077_5640778"/>
+      <w:r>
+        <w:rPr>
+          <w:i/>
+          <w:iCs/>
+          <w:sz w:val="22"/>
+          <w:szCs w:val="22"/>
+        </w:rPr>
+        <w:t>Hyundai</w:t>
+      </w:r>
+      <w:r>
+        <w:rPr>
+          <w:sz w:val="22"/>
+          <w:szCs w:val="22"/>
+          <w:lang w:val="en-US" w:eastAsia="en-US"/>
+        </w:rPr>
+        <w:t xml:space="preserve">, </w:t>
+      </w:r>
+      <w:r>
+        <w:rPr>
+          <w:i/>
+          <w:iCs/>
+          <w:sz w:val="22"/>
+          <w:szCs w:val="22"/>
           <w:lang w:val="en-US"/>
         </w:rPr>
         <w:t>SsangYong</w:t>
       </w:r>
-      <w:bookmarkEnd w:id="0"/>
+      <w:bookmarkEnd w:id="1"/>
       <w:r>
         <w:rPr>
           <w:i/>
@@ -2016,7 +2036,7 @@
           <w:sz w:val="22"/>
           <w:szCs w:val="22"/>
         </w:rPr>
-        <w:t xml:space="preserve"> DMS (data mining systems)</w:t>
+        <w:t>DMS (data mining systems)</w:t>
       </w:r>
     </w:p>
     <w:p>
@@ -2057,7 +2077,21 @@
           <w:sz w:val="22"/>
           <w:szCs w:val="22"/>
         </w:rPr>
-        <w:t>This major strategy is fully compatible with major goals expressed in call:Internet of Things - ICT-27-2018-2020.</w:t>
+        <w:t>This major strategy is fully compatible with major goals expressed in call:</w:t>
+      </w:r>
+      <w:r>
+        <w:rPr>
+          <w:sz w:val="22"/>
+          <w:szCs w:val="22"/>
+        </w:rPr>
+        <w:t xml:space="preserve"> </w:t>
+      </w:r>
+      <w:r>
+        <w:rPr>
+          <w:sz w:val="22"/>
+          <w:szCs w:val="22"/>
+        </w:rPr>
+        <w:t>Internet of Things - ICT-27-2018-2020.</w:t>
       </w:r>
     </w:p>
     <w:p>
@@ -3591,7 +3625,7 @@
           <w:szCs w:val="22"/>
         </w:rPr>
       </w:pPr>
-      <w:bookmarkStart w:id="1" w:name="_Toc436645908"/>
+      <w:bookmarkStart w:id="2" w:name="_Toc436645908"/>
       <w:r>
         <w:rPr>
           <w:b/>
@@ -3601,7 +3635,7 @@
         </w:rPr>
         <w:t>1.3.1 Describing the overall strategy of the work plan</w:t>
       </w:r>
-      <w:bookmarkEnd w:id="1"/>
+      <w:bookmarkEnd w:id="2"/>
     </w:p>
     <w:p>
       <w:pPr>
@@ -3990,7 +4024,7 @@
           <w:szCs w:val="22"/>
         </w:rPr>
       </w:pPr>
-      <w:bookmarkStart w:id="2" w:name="_Toc436645909"/>
+      <w:bookmarkStart w:id="3" w:name="_Toc436645909"/>
       <w:r>
         <w:rPr>
           <w:b/>
@@ -4000,7 +4034,7 @@
         </w:rPr>
         <w:t>1.3.2 Work packages - Gantt chart</w:t>
       </w:r>
-      <w:bookmarkEnd w:id="2"/>
+      <w:bookmarkEnd w:id="3"/>
     </w:p>
     <w:p>
       <w:pPr>
@@ -7885,7 +7919,7 @@
               <w:br/>
               <w:t>month</w:t>
             </w:r>
-            <w:bookmarkStart w:id="3" w:name="_Ref151243660"/>
+            <w:bookmarkStart w:id="4" w:name="_Ref151243660"/>
             <w:r>
               <w:rPr>
                 <w:rStyle w:val="FootnoteCharacters"/>
@@ -7896,7 +7930,7 @@
               </w:rPr>
               <w:footnoteReference w:id="5"/>
             </w:r>
-            <w:bookmarkEnd w:id="3"/>
+            <w:bookmarkEnd w:id="4"/>
           </w:p>
         </w:tc>
         <w:tc>
@@ -8047,6 +8081,13 @@
                 <w:szCs w:val="22"/>
               </w:rPr>
             </w:pPr>
+            <w:r>
+              <w:rPr>
+                <w:sz w:val="22"/>
+                <w:szCs w:val="22"/>
+              </w:rPr>
+              <w:t>2</w:t>
+            </w:r>
           </w:p>
         </w:tc>
         <w:tc>
@@ -8272,6 +8313,13 @@
                 <w:szCs w:val="22"/>
               </w:rPr>
             </w:pPr>
+            <w:r>
+              <w:rPr>
+                <w:sz w:val="22"/>
+                <w:szCs w:val="22"/>
+              </w:rPr>
+              <w:t>1</w:t>
+            </w:r>
           </w:p>
         </w:tc>
         <w:tc>
@@ -8497,6 +8545,13 @@
                 <w:szCs w:val="22"/>
               </w:rPr>
             </w:pPr>
+            <w:r>
+              <w:rPr>
+                <w:sz w:val="22"/>
+                <w:szCs w:val="22"/>
+              </w:rPr>
+              <w:t>5</w:t>
+            </w:r>
           </w:p>
         </w:tc>
         <w:tc>
@@ -8722,6 +8777,13 @@
                 <w:szCs w:val="22"/>
               </w:rPr>
             </w:pPr>
+            <w:r>
+              <w:rPr>
+                <w:sz w:val="22"/>
+                <w:szCs w:val="22"/>
+              </w:rPr>
+              <w:t>3</w:t>
+            </w:r>
           </w:p>
         </w:tc>
         <w:tc>
@@ -8947,6 +9009,13 @@
                 <w:szCs w:val="22"/>
               </w:rPr>
             </w:pPr>
+            <w:r>
+              <w:rPr>
+                <w:sz w:val="22"/>
+                <w:szCs w:val="22"/>
+              </w:rPr>
+              <w:t>5</w:t>
+            </w:r>
           </w:p>
         </w:tc>
         <w:tc>
@@ -9172,6 +9241,13 @@
                 <w:szCs w:val="22"/>
               </w:rPr>
             </w:pPr>
+            <w:r>
+              <w:rPr>
+                <w:sz w:val="22"/>
+                <w:szCs w:val="22"/>
+              </w:rPr>
+              <w:t>1</w:t>
+            </w:r>
           </w:p>
         </w:tc>
         <w:tc>
@@ -9397,6 +9473,13 @@
                 <w:szCs w:val="22"/>
               </w:rPr>
             </w:pPr>
+            <w:r>
+              <w:rPr>
+                <w:sz w:val="22"/>
+                <w:szCs w:val="22"/>
+              </w:rPr>
+              <w:t>4</w:t>
+            </w:r>
           </w:p>
         </w:tc>
         <w:tc>
@@ -9622,6 +9705,13 @@
                 <w:szCs w:val="22"/>
               </w:rPr>
             </w:pPr>
+            <w:r>
+              <w:rPr>
+                <w:sz w:val="22"/>
+                <w:szCs w:val="22"/>
+              </w:rPr>
+              <w:t>2</w:t>
+            </w:r>
           </w:p>
         </w:tc>
         <w:tc>
@@ -9973,8 +10063,8 @@
           <w:szCs w:val="22"/>
         </w:rPr>
       </w:pPr>
-      <w:bookmarkStart w:id="4" w:name="_Toc436645022"/>
-      <w:bookmarkStart w:id="5" w:name="_Toc436645911"/>
+      <w:bookmarkStart w:id="5" w:name="_Toc436645022"/>
+      <w:bookmarkStart w:id="6" w:name="_Toc436645911"/>
       <w:r>
         <w:rPr>
           <w:b/>
@@ -9984,8 +10074,8 @@
         </w:rPr>
         <w:t>1.3.3.b List of Deliverables</w:t>
       </w:r>
-      <w:bookmarkEnd w:id="4"/>
       <w:bookmarkEnd w:id="5"/>
+      <w:bookmarkEnd w:id="6"/>
     </w:p>
     <w:p>
       <w:pPr>
@@ -12883,8 +12973,8 @@
           <w:szCs w:val="22"/>
         </w:rPr>
       </w:pPr>
-      <w:bookmarkStart w:id="6" w:name="_Toc436645023"/>
-      <w:bookmarkStart w:id="7" w:name="_Toc436645912"/>
+      <w:bookmarkStart w:id="7" w:name="_Toc436645023"/>
+      <w:bookmarkStart w:id="8" w:name="_Toc436645912"/>
       <w:r>
         <w:rPr>
           <w:b/>
@@ -12895,8 +12985,8 @@
         <w:lastRenderedPageBreak/>
         <w:t>1.3.3.c Milestones</w:t>
       </w:r>
-      <w:bookmarkEnd w:id="6"/>
       <w:bookmarkEnd w:id="7"/>
+      <w:bookmarkEnd w:id="8"/>
     </w:p>
     <w:p>
       <w:pPr>
@@ -26401,7 +26491,7 @@
           <w:szCs w:val="22"/>
         </w:rPr>
       </w:pPr>
-      <w:bookmarkStart w:id="8" w:name="_Toc436645914"/>
+      <w:bookmarkStart w:id="9" w:name="_Toc436645914"/>
     </w:p>
     <w:p>
       <w:pPr>
@@ -26422,7 +26512,7 @@
         </w:rPr>
         <w:t>1.3.3.e Summary of effort</w:t>
       </w:r>
-      <w:bookmarkEnd w:id="8"/>
+      <w:bookmarkEnd w:id="9"/>
     </w:p>
     <w:p>
       <w:pPr>
@@ -33552,8 +33642,6 @@
               </w:rPr>
               <w:t>22</w:t>
             </w:r>
-            <w:bookmarkStart w:id="9" w:name="_GoBack"/>
-            <w:bookmarkEnd w:id="9"/>
           </w:p>
         </w:tc>
       </w:tr>
@@ -34114,7 +34202,7 @@
         <w:bCs/>
         <w:noProof/>
       </w:rPr>
-      <w:t>23</w:t>
+      <w:t>1</w:t>
     </w:r>
     <w:r>
       <w:rPr>

</xml_diff>